<commit_message>
feat: machine materials list
</commit_message>
<xml_diff>
--- a/Documents/Lista de materiales para maquina.docx
+++ b/Documents/Lista de materiales para maquina.docx
@@ -1122,16 +1122,6 @@
         </w:rPr>
         <w:t>Porta LEDs</w:t>
       </w:r>
-      <w:r>
-        <w:rPr>
-          <w:rFonts w:ascii="Times New Roman" w:hAnsi="Times New Roman" w:cs="Times New Roman"/>
-          <w:b/>
-          <w:bCs/>
-          <w:sz w:val="24"/>
-          <w:szCs w:val="24"/>
-        </w:rPr>
-        <w:t>.3</w:t>
-      </w:r>
     </w:p>
     <w:p>
       <w:pPr>
@@ -1341,6 +1331,14 @@
           <w:sz w:val="24"/>
           <w:szCs w:val="24"/>
         </w:rPr>
+        <w:t xml:space="preserve">1 x </w:t>
+      </w:r>
+      <w:r>
+        <w:rPr>
+          <w:rFonts w:ascii="Times New Roman" w:hAnsi="Times New Roman" w:cs="Times New Roman"/>
+          <w:sz w:val="24"/>
+          <w:szCs w:val="24"/>
+        </w:rPr>
         <w:t>Jack DC hembra para PCB</w:t>
       </w:r>
     </w:p>
@@ -1366,6 +1364,14 @@
           <w:sz w:val="24"/>
           <w:szCs w:val="24"/>
         </w:rPr>
+        <w:t xml:space="preserve">1 x </w:t>
+      </w:r>
+      <w:r>
+        <w:rPr>
+          <w:rFonts w:ascii="Times New Roman" w:hAnsi="Times New Roman" w:cs="Times New Roman"/>
+          <w:sz w:val="24"/>
+          <w:szCs w:val="24"/>
+        </w:rPr>
         <w:t>Jack RJ45</w:t>
       </w:r>
     </w:p>
@@ -1434,23 +1440,7 @@
           <w:sz w:val="24"/>
           <w:szCs w:val="24"/>
         </w:rPr>
-        <w:t xml:space="preserve">1 x SPST </w:t>
-      </w:r>
-      <w:r>
-        <w:rPr>
-          <w:rFonts w:ascii="Times New Roman" w:hAnsi="Times New Roman" w:cs="Times New Roman"/>
-          <w:sz w:val="24"/>
-          <w:szCs w:val="24"/>
-        </w:rPr>
-        <w:t>o</w:t>
-      </w:r>
-      <w:r>
-        <w:rPr>
-          <w:rFonts w:ascii="Times New Roman" w:hAnsi="Times New Roman" w:cs="Times New Roman"/>
-          <w:sz w:val="24"/>
-          <w:szCs w:val="24"/>
-        </w:rPr>
-        <w:t xml:space="preserve"> 1 x de enclavamiento</w:t>
+        <w:t>1 x SPST</w:t>
       </w:r>
     </w:p>
     <w:p>

</xml_diff>